<commit_message>
Added jury trial only option to final/jury hearing notices.
</commit_message>
<xml_diff>
--- a/resources/Templates/Notice_Of_Hearing_Hemmeter_Template.docx
+++ b/resources/Templates/Notice_Of_Hearing_Hemmeter_Template.docx
@@ -137,7 +137,7 @@
                       <w:b/>
                       <w:noProof/>
                     </w:rPr>
-                    <w:t xml:space="preserve">2022-Jun-25    7:48 AM </w:t>
+                    <w:t xml:space="preserve">2022-Jul-02    7:37 AM </w:t>
                   </w:r>
                   <w:r>
                     <w:rPr>
@@ -291,35 +291,7 @@
         <w:rPr>
           <w:rFonts w:ascii="Palatino Linotype" w:hAnsi="Palatino Linotype"/>
         </w:rPr>
-        <w:t xml:space="preserve">Case No. </w:t>
-      </w:r>
-      <w:proofErr w:type="gramStart"/>
-      <w:r>
-        <w:rPr>
-          <w:rFonts w:ascii="Palatino Linotype" w:hAnsi="Palatino Linotype"/>
-        </w:rPr>
-        <w:t xml:space="preserve">{{ </w:t>
-      </w:r>
-      <w:proofErr w:type="spellStart"/>
-      <w:r>
-        <w:rPr>
-          <w:rFonts w:ascii="Palatino Linotype" w:hAnsi="Palatino Linotype"/>
-        </w:rPr>
-        <w:t>case</w:t>
-      </w:r>
-      <w:proofErr w:type="gramEnd"/>
-      <w:r>
-        <w:rPr>
-          <w:rFonts w:ascii="Palatino Linotype" w:hAnsi="Palatino Linotype"/>
-        </w:rPr>
-        <w:t>_number</w:t>
-      </w:r>
-      <w:proofErr w:type="spellEnd"/>
-      <w:r>
-        <w:rPr>
-          <w:rFonts w:ascii="Palatino Linotype" w:hAnsi="Palatino Linotype"/>
-        </w:rPr>
-        <w:t xml:space="preserve"> }</w:t>
+        <w:t>Case No. {{ case_number }</w:t>
       </w:r>
       <w:r>
         <w:rPr>
@@ -343,47 +315,11 @@
           <w:rFonts w:ascii="Palatino Linotype" w:hAnsi="Palatino Linotype"/>
         </w:rPr>
       </w:pPr>
-      <w:proofErr w:type="gramStart"/>
-      <w:r>
-        <w:rPr>
-          <w:rFonts w:ascii="Palatino Linotype" w:hAnsi="Palatino Linotype"/>
-        </w:rPr>
-        <w:t xml:space="preserve">{{ </w:t>
-      </w:r>
-      <w:proofErr w:type="spellStart"/>
-      <w:r>
-        <w:rPr>
-          <w:rFonts w:ascii="Palatino Linotype" w:hAnsi="Palatino Linotype"/>
-        </w:rPr>
-        <w:t>defendant</w:t>
-      </w:r>
-      <w:proofErr w:type="gramEnd"/>
-      <w:r>
-        <w:rPr>
-          <w:rFonts w:ascii="Palatino Linotype" w:hAnsi="Palatino Linotype"/>
-        </w:rPr>
-        <w:t>.first_name</w:t>
-      </w:r>
-      <w:proofErr w:type="spellEnd"/>
-      <w:r>
-        <w:rPr>
-          <w:rFonts w:ascii="Palatino Linotype" w:hAnsi="Palatino Linotype"/>
-        </w:rPr>
-        <w:t xml:space="preserve"> }} {{ </w:t>
-      </w:r>
-      <w:proofErr w:type="spellStart"/>
-      <w:r>
-        <w:rPr>
-          <w:rFonts w:ascii="Palatino Linotype" w:hAnsi="Palatino Linotype"/>
-        </w:rPr>
-        <w:t>defendant.last_name</w:t>
-      </w:r>
-      <w:proofErr w:type="spellEnd"/>
-      <w:r>
-        <w:rPr>
-          <w:rFonts w:ascii="Palatino Linotype" w:hAnsi="Palatino Linotype"/>
-        </w:rPr>
-        <w:t xml:space="preserve"> }},</w:t>
+      <w:r>
+        <w:rPr>
+          <w:rFonts w:ascii="Palatino Linotype" w:hAnsi="Palatino Linotype"/>
+        </w:rPr>
+        <w:t>{{ defendant.first_name }} {{ defendant.last_name }},</w:t>
       </w:r>
       <w:r>
         <w:rPr>
@@ -651,7 +587,7 @@
         <w:rPr>
           <w:rFonts w:ascii="Palatino Linotype" w:hAnsi="Palatino Linotype"/>
         </w:rPr>
-        <w:t xml:space="preserve">This case is scheduled for a </w:t>
+        <w:t xml:space="preserve">This case is scheduled for {% if jury_trial_only == ‘No’ %}a </w:t>
       </w:r>
       <w:r>
         <w:rPr>
@@ -659,43 +595,63 @@
           <w:b/>
           <w:bCs/>
         </w:rPr>
-        <w:t xml:space="preserve">Final Pretrial on </w:t>
-      </w:r>
-      <w:proofErr w:type="gramStart"/>
+        <w:t>Final Pretrial on {{ final_pretrial_date }}</w:t>
+      </w:r>
+      <w:r>
+        <w:rPr>
+          <w:rFonts w:ascii="Palatino Linotype" w:hAnsi="Palatino Linotype"/>
+        </w:rPr>
+        <w:t>,</w:t>
+      </w:r>
       <w:r>
         <w:rPr>
           <w:rFonts w:ascii="Palatino Linotype" w:hAnsi="Palatino Linotype"/>
           <w:b/>
           <w:bCs/>
         </w:rPr>
-        <w:t xml:space="preserve">{{ </w:t>
-      </w:r>
-      <w:proofErr w:type="spellStart"/>
+        <w:t xml:space="preserve"> </w:t>
+      </w:r>
+      <w:r>
+        <w:rPr>
+          <w:rFonts w:ascii="Palatino Linotype" w:hAnsi="Palatino Linotype"/>
+        </w:rPr>
+        <w:t>at</w:t>
+      </w:r>
       <w:r>
         <w:rPr>
           <w:rFonts w:ascii="Palatino Linotype" w:hAnsi="Palatino Linotype"/>
           <w:b/>
           <w:bCs/>
         </w:rPr>
-        <w:t>final</w:t>
-      </w:r>
-      <w:proofErr w:type="gramEnd"/>
+        <w:t xml:space="preserve"> {{ final_pretrial_time }}</w:t>
+      </w:r>
+      <w:r>
+        <w:rPr>
+          <w:rFonts w:ascii="Palatino Linotype" w:hAnsi="Palatino Linotype"/>
+        </w:rPr>
+        <w:t xml:space="preserve">, and {% endif %}a </w:t>
+      </w:r>
       <w:r>
         <w:rPr>
           <w:rFonts w:ascii="Palatino Linotype" w:hAnsi="Palatino Linotype"/>
           <w:b/>
           <w:bCs/>
         </w:rPr>
-        <w:t>_pretrial_date</w:t>
-      </w:r>
-      <w:proofErr w:type="spellEnd"/>
+        <w:t xml:space="preserve">Jury Trial on {{ trial_date }}, </w:t>
+      </w:r>
+      <w:r>
+        <w:rPr>
+          <w:rFonts w:ascii="Palatino Linotype" w:hAnsi="Palatino Linotype"/>
+        </w:rPr>
+        <w:t>at</w:t>
+      </w:r>
       <w:r>
         <w:rPr>
           <w:rFonts w:ascii="Palatino Linotype" w:hAnsi="Palatino Linotype"/>
           <w:b/>
           <w:bCs/>
         </w:rPr>
-        <w:t xml:space="preserve"> }}</w:t>
+        <w:t xml:space="preserve"> 8:15 A.M.</w:t>
       </w:r>
       <w:r>
         <w:rPr>
@@ -706,128 +662,14 @@
       <w:r>
         <w:rPr>
           <w:rFonts w:ascii="Palatino Linotype" w:hAnsi="Palatino Linotype"/>
-          <w:b/>
-          <w:bCs/>
-        </w:rPr>
-        <w:t xml:space="preserve"> </w:t>
-      </w:r>
-      <w:r>
-        <w:rPr>
-          <w:rFonts w:ascii="Palatino Linotype" w:hAnsi="Palatino Linotype"/>
-        </w:rPr>
-        <w:t>at</w:t>
-      </w:r>
-      <w:r>
-        <w:rPr>
-          <w:rFonts w:ascii="Palatino Linotype" w:hAnsi="Palatino Linotype"/>
-          <w:b/>
-          <w:bCs/>
-        </w:rPr>
-        <w:t xml:space="preserve"> {{ </w:t>
-      </w:r>
-      <w:proofErr w:type="spellStart"/>
-      <w:r>
-        <w:rPr>
-          <w:rFonts w:ascii="Palatino Linotype" w:hAnsi="Palatino Linotype"/>
-          <w:b/>
-          <w:bCs/>
-        </w:rPr>
-        <w:t>final_pretrial_time</w:t>
-      </w:r>
-      <w:proofErr w:type="spellEnd"/>
-      <w:r>
-        <w:rPr>
-          <w:rFonts w:ascii="Palatino Linotype" w:hAnsi="Palatino Linotype"/>
-          <w:b/>
-          <w:bCs/>
-        </w:rPr>
-        <w:t xml:space="preserve"> }}</w:t>
-      </w:r>
-      <w:r>
-        <w:rPr>
-          <w:rFonts w:ascii="Palatino Linotype" w:hAnsi="Palatino Linotype"/>
-        </w:rPr>
-        <w:t xml:space="preserve">, </w:t>
-      </w:r>
-      <w:r>
-        <w:rPr>
-          <w:rFonts w:ascii="Palatino Linotype" w:hAnsi="Palatino Linotype"/>
-        </w:rPr>
-        <w:t xml:space="preserve">and a </w:t>
-      </w:r>
-      <w:r>
-        <w:rPr>
-          <w:rFonts w:ascii="Palatino Linotype" w:hAnsi="Palatino Linotype"/>
-          <w:b/>
-          <w:bCs/>
-        </w:rPr>
-        <w:t xml:space="preserve">Jury Trial on {{ </w:t>
-      </w:r>
-      <w:proofErr w:type="spellStart"/>
-      <w:r>
-        <w:rPr>
-          <w:rFonts w:ascii="Palatino Linotype" w:hAnsi="Palatino Linotype"/>
-          <w:b/>
-          <w:bCs/>
-        </w:rPr>
-        <w:t>trial_date</w:t>
-      </w:r>
-      <w:proofErr w:type="spellEnd"/>
-      <w:r>
-        <w:rPr>
-          <w:rFonts w:ascii="Palatino Linotype" w:hAnsi="Palatino Linotype"/>
-          <w:b/>
-          <w:bCs/>
-        </w:rPr>
-        <w:t xml:space="preserve"> }}</w:t>
-      </w:r>
-      <w:r>
-        <w:rPr>
-          <w:rFonts w:ascii="Palatino Linotype" w:hAnsi="Palatino Linotype"/>
-          <w:b/>
-          <w:bCs/>
-        </w:rPr>
-        <w:t>,</w:t>
-      </w:r>
-      <w:r>
-        <w:rPr>
-          <w:rFonts w:ascii="Palatino Linotype" w:hAnsi="Palatino Linotype"/>
-          <w:b/>
-          <w:bCs/>
-        </w:rPr>
-        <w:t xml:space="preserve"> </w:t>
-      </w:r>
-      <w:r>
-        <w:rPr>
-          <w:rFonts w:ascii="Palatino Linotype" w:hAnsi="Palatino Linotype"/>
-        </w:rPr>
-        <w:t>at</w:t>
-      </w:r>
-      <w:r>
-        <w:rPr>
-          <w:rFonts w:ascii="Palatino Linotype" w:hAnsi="Palatino Linotype"/>
-          <w:b/>
-          <w:bCs/>
-        </w:rPr>
-        <w:t xml:space="preserve"> 8:15 A.M.</w:t>
-      </w:r>
-      <w:r>
-        <w:rPr>
-          <w:rFonts w:ascii="Palatino Linotype" w:hAnsi="Palatino Linotype"/>
-        </w:rPr>
-        <w:t>,</w:t>
-      </w:r>
-      <w:r>
-        <w:rPr>
-          <w:rFonts w:ascii="Palatino Linotype" w:hAnsi="Palatino Linotype"/>
-        </w:rPr>
-        <w:t xml:space="preserve"> in Courtroom </w:t>
-      </w:r>
-      <w:r>
-        <w:rPr>
-          <w:rFonts w:ascii="Palatino Linotype" w:hAnsi="Palatino Linotype"/>
-        </w:rPr>
-        <w:t>B</w:t>
+        </w:rPr>
+        <w:t xml:space="preserve"> in Courtroom</w:t>
+      </w:r>
+      <w:r>
+        <w:rPr>
+          <w:rFonts w:ascii="Palatino Linotype" w:hAnsi="Palatino Linotype"/>
+        </w:rPr>
+        <w:t xml:space="preserve"> B</w:t>
       </w:r>
       <w:r>
         <w:rPr>
@@ -1094,47 +936,11 @@
           <w:szCs w:val="24"/>
         </w:rPr>
       </w:pPr>
-      <w:proofErr w:type="gramStart"/>
-      <w:r>
-        <w:rPr>
-          <w:rFonts w:ascii="Palatino Linotype" w:hAnsi="Palatino Linotype"/>
-        </w:rPr>
-        <w:t xml:space="preserve">{{ </w:t>
-      </w:r>
-      <w:proofErr w:type="spellStart"/>
-      <w:r>
-        <w:rPr>
-          <w:rFonts w:ascii="Palatino Linotype" w:hAnsi="Palatino Linotype"/>
-        </w:rPr>
-        <w:t>defendant</w:t>
-      </w:r>
-      <w:proofErr w:type="gramEnd"/>
-      <w:r>
-        <w:rPr>
-          <w:rFonts w:ascii="Palatino Linotype" w:hAnsi="Palatino Linotype"/>
-        </w:rPr>
-        <w:t>.first_name</w:t>
-      </w:r>
-      <w:proofErr w:type="spellEnd"/>
-      <w:r>
-        <w:rPr>
-          <w:rFonts w:ascii="Palatino Linotype" w:hAnsi="Palatino Linotype"/>
-        </w:rPr>
-        <w:t xml:space="preserve"> }} {{ </w:t>
-      </w:r>
-      <w:proofErr w:type="spellStart"/>
-      <w:r>
-        <w:rPr>
-          <w:rFonts w:ascii="Palatino Linotype" w:hAnsi="Palatino Linotype"/>
-        </w:rPr>
-        <w:t>defendant.last_name</w:t>
-      </w:r>
-      <w:proofErr w:type="spellEnd"/>
-      <w:r>
-        <w:rPr>
-          <w:rFonts w:ascii="Palatino Linotype" w:hAnsi="Palatino Linotype"/>
-        </w:rPr>
-        <w:t xml:space="preserve"> }}</w:t>
+      <w:r>
+        <w:rPr>
+          <w:rFonts w:ascii="Palatino Linotype" w:hAnsi="Palatino Linotype"/>
+        </w:rPr>
+        <w:t>{{ defendant.first_name }} {{ defendant.last_name }}</w:t>
       </w:r>
     </w:p>
     <w:p>

</xml_diff>